<commit_message>
add duration by tcp, refactor
</commit_message>
<xml_diff>
--- a/BGTGWeb/wwwroot/UsersFiles/EnergyAndWaters/EnergyAndWaterHOME-PCcaptystacy.docx
+++ b/BGTGWeb/wwwroot/UsersFiles/EnergyAndWaters/EnergyAndWaterHOME-PCcaptystacy.docx
@@ -336,7 +336,7 @@
                 <w:szCs w:val="24"/>
                 <w:lang w:val="en-US"/>
               </w:rPr>
-              <w:t>0,137</w:t>
+              <w:t>0,022</w:t>
             </w:r>
           </w:p>
         </w:tc>
@@ -365,7 +365,7 @@
                 <w:szCs w:val="24"/>
                 <w:lang w:val="en-US"/>
               </w:rPr>
-              <w:t>0,281</w:t>
+              <w:t>0,046</w:t>
             </w:r>
           </w:p>
         </w:tc>
@@ -423,7 +423,7 @@
                 <w:szCs w:val="24"/>
                 <w:lang w:val="en-US"/>
               </w:rPr>
-              <w:t>0,005</w:t>
+              <w:t>0,001</w:t>
             </w:r>
           </w:p>
         </w:tc>
@@ -452,7 +452,7 @@
                 <w:szCs w:val="24"/>
                 <w:lang w:val="en-US"/>
               </w:rPr>
-              <w:t>6,025</w:t>
+              <w:t>0,990</w:t>
             </w:r>
           </w:p>
         </w:tc>

</xml_diff>